<commit_message>
Subjection Questions Solved Added
</commit_message>
<xml_diff>
--- a/Assignment Subjective Questions.docx
+++ b/Assignment Subjective Questions.docx
@@ -1,7 +1,213 @@
 
 <file path=word/document.xml><?xml version="1.0" encoding="utf-8"?>
-<w:document xmlns:wpc="http://schemas.microsoft.com/office/word/2010/wordprocessingCanvas" xmlns:cx="http://schemas.microsoft.com/office/drawing/2014/chartex" xmlns:cx1="http://schemas.microsoft.com/office/drawing/2015/9/8/chartex" xmlns:cx2="http://schemas.microsoft.com/office/drawing/2015/10/21/chartex" xmlns:cx3="http://schemas.microsoft.com/office/drawing/2016/5/9/chartex" xmlns:cx4="http://schemas.microsoft.com/office/drawing/2016/5/10/chartex" xmlns:cx5="http://schemas.microsoft.com/office/drawing/2016/5/11/chartex" xmlns:cx6="http://schemas.microsoft.com/office/drawing/2016/5/12/chartex" xmlns:cx7="http://schemas.microsoft.com/office/drawing/2016/5/13/chartex" xmlns:cx8="http://schemas.microsoft.com/office/drawing/2016/5/14/chartex" xmlns:mc="http://schemas.openxmlformats.org/markup-compatibility/2006" xmlns:aink="http://schemas.microsoft.com/office/drawing/2016/ink" xmlns:am3d="http://schemas.microsoft.com/office/drawing/2017/model3d" xmlns:o="urn:schemas-microsoft-com:office:office" xmlns:r="http://schemas.openxmlformats.org/officeDocument/2006/relationships" xmlns:m="http://schemas.openxmlformats.org/officeDocument/2006/math" xmlns:v="urn:schemas-microsoft-com:vml" xmlns:wp14="http://schemas.microsoft.com/office/word/2010/wordprocessingDrawing" xmlns:wp="http://schemas.openxmlformats.org/drawingml/2006/wordprocessingDrawing" xmlns:w10="urn:schemas-microsoft-com:office:word" xmlns:w="http://schemas.openxmlformats.org/wordprocessingml/2006/main" xmlns:w14="http://schemas.microsoft.com/office/word/2010/wordml" xmlns:w15="http://schemas.microsoft.com/office/word/2012/wordml" xmlns:w16cid="http://schemas.microsoft.com/office/word/2016/wordml/cid" xmlns:w16se="http://schemas.microsoft.com/office/word/2015/wordml/symex" xmlns:wpg="http://schemas.microsoft.com/office/word/2010/wordprocessingGroup" xmlns:wpi="http://schemas.microsoft.com/office/word/2010/wordprocessingInk" xmlns:wne="http://schemas.microsoft.com/office/word/2006/wordml" xmlns:wps="http://schemas.microsoft.com/office/word/2010/wordprocessingShape" mc:Ignorable="w14 w15 w16se w16cid wp14">
+<w:document xmlns:wpc="http://schemas.microsoft.com/office/word/2010/wordprocessingCanvas" xmlns:cx="http://schemas.microsoft.com/office/drawing/2014/chartex" xmlns:cx1="http://schemas.microsoft.com/office/drawing/2015/9/8/chartex" xmlns:cx2="http://schemas.microsoft.com/office/drawing/2015/10/21/chartex" xmlns:cx3="http://schemas.microsoft.com/office/drawing/2016/5/9/chartex" xmlns:cx4="http://schemas.microsoft.com/office/drawing/2016/5/10/chartex" xmlns:cx5="http://schemas.microsoft.com/office/drawing/2016/5/11/chartex" xmlns:cx6="http://schemas.microsoft.com/office/drawing/2016/5/12/chartex" xmlns:cx7="http://schemas.microsoft.com/office/drawing/2016/5/13/chartex" xmlns:cx8="http://schemas.microsoft.com/office/drawing/2016/5/14/chartex" xmlns:mc="http://schemas.openxmlformats.org/markup-compatibility/2006" xmlns:aink="http://schemas.microsoft.com/office/drawing/2016/ink" xmlns:am3d="http://schemas.microsoft.com/office/drawing/2017/model3d" xmlns:o="urn:schemas-microsoft-com:office:office" xmlns:oel="http://schemas.microsoft.com/office/2019/extlst" xmlns:r="http://schemas.openxmlformats.org/officeDocument/2006/relationships" xmlns:m="http://schemas.openxmlformats.org/officeDocument/2006/math" xmlns:v="urn:schemas-microsoft-com:vml" xmlns:wp14="http://schemas.microsoft.com/office/word/2010/wordprocessingDrawing" xmlns:wp="http://schemas.openxmlformats.org/drawingml/2006/wordprocessingDrawing" xmlns:w10="urn:schemas-microsoft-com:office:word" xmlns:w="http://schemas.openxmlformats.org/wordprocessingml/2006/main" xmlns:w14="http://schemas.microsoft.com/office/word/2010/wordml" xmlns:w15="http://schemas.microsoft.com/office/word/2012/wordml" xmlns:w16cex="http://schemas.microsoft.com/office/word/2018/wordml/cex" xmlns:w16cid="http://schemas.microsoft.com/office/word/2016/wordml/cid" xmlns:w16="http://schemas.microsoft.com/office/word/2018/wordml" xmlns:w16sdtdh="http://schemas.microsoft.com/office/word/2020/wordml/sdtdatahash" xmlns:w16se="http://schemas.microsoft.com/office/word/2015/wordml/symex" xmlns:wpg="http://schemas.microsoft.com/office/word/2010/wordprocessingGroup" xmlns:wpi="http://schemas.microsoft.com/office/word/2010/wordprocessingInk" xmlns:wne="http://schemas.microsoft.com/office/word/2006/wordml" xmlns:wps="http://schemas.microsoft.com/office/word/2010/wordprocessingShape" mc:Ignorable="w14 w15 w16se w16cid w16 w16cex w16sdtdh wp14">
   <w:body>
+    <w:p>
+      <w:pPr>
+        <w:pStyle w:val="Heading3"/>
+        <w:shd w:val="clear" w:color="auto" w:fill="FFFFFF"/>
+        <w:spacing w:before="186" w:after="0"/>
+        <w:jc w:val="center"/>
+        <w:rPr>
+          <w:rFonts w:ascii="Helvetica" w:hAnsi="Helvetica"/>
+          <w:color w:val="000000"/>
+        </w:rPr>
+      </w:pPr>
+      <w:r>
+        <w:rPr>
+          <w:rFonts w:ascii="Helvetica" w:hAnsi="Helvetica"/>
+          <w:color w:val="0000FF"/>
+        </w:rPr>
+        <w:t>LEAD SCORING CASE STUDY</w:t>
+      </w:r>
+    </w:p>
+    <w:p>
+      <w:pPr>
+        <w:numPr>
+          <w:ilvl w:val="0"/>
+          <w:numId w:val="3"/>
+        </w:numPr>
+        <w:shd w:val="clear" w:color="auto" w:fill="FFFFFF"/>
+        <w:spacing w:before="100" w:beforeAutospacing="1" w:after="100" w:afterAutospacing="1" w:line="240" w:lineRule="auto"/>
+        <w:jc w:val="center"/>
+        <w:rPr>
+          <w:rFonts w:ascii="Helvetica" w:hAnsi="Helvetica"/>
+          <w:color w:val="000000"/>
+          <w:sz w:val="21"/>
+          <w:szCs w:val="21"/>
+        </w:rPr>
+      </w:pPr>
+      <w:r>
+        <w:rPr>
+          <w:rFonts w:ascii="Helvetica" w:hAnsi="Helvetica"/>
+          <w:color w:val="000000"/>
+          <w:sz w:val="21"/>
+          <w:szCs w:val="21"/>
+        </w:rPr>
+        <w:t>Submitted by Rahul Gupta, Rahul Davaskar, Rinky Juneja</w:t>
+      </w:r>
+    </w:p>
+    <w:p>
+      <w:pPr>
+        <w:numPr>
+          <w:ilvl w:val="0"/>
+          <w:numId w:val="3"/>
+        </w:numPr>
+        <w:shd w:val="clear" w:color="auto" w:fill="FFFFFF"/>
+        <w:spacing w:before="100" w:beforeAutospacing="1" w:after="100" w:afterAutospacing="1" w:line="240" w:lineRule="auto"/>
+        <w:jc w:val="center"/>
+        <w:rPr>
+          <w:rFonts w:ascii="Helvetica" w:hAnsi="Helvetica"/>
+          <w:color w:val="000000"/>
+          <w:sz w:val="21"/>
+          <w:szCs w:val="21"/>
+        </w:rPr>
+      </w:pPr>
+      <w:r>
+        <w:rPr>
+          <w:rFonts w:ascii="Helvetica" w:hAnsi="Helvetica"/>
+          <w:color w:val="000000"/>
+          <w:sz w:val="21"/>
+          <w:szCs w:val="21"/>
+        </w:rPr>
+        <w:t>DSC56</w:t>
+      </w:r>
+    </w:p>
+    <w:p>
+      <w:pPr>
+        <w:ind w:left="360"/>
+      </w:pPr>
+    </w:p>
+    <w:p>
+      <w:pPr>
+        <w:ind w:left="360"/>
+      </w:pPr>
+    </w:p>
+    <w:p>
+      <w:pPr>
+        <w:pStyle w:val="ListParagraph"/>
+        <w:numPr>
+          <w:ilvl w:val="0"/>
+          <w:numId w:val="2"/>
+        </w:numPr>
+      </w:pPr>
+      <w:r>
+        <w:t>Which are the top three variables in your model which contribute most towards the probability of a lead getting converted?</w:t>
+      </w:r>
+    </w:p>
+    <w:p>
+      <w:pPr>
+        <w:ind w:left="720"/>
+      </w:pPr>
+    </w:p>
+    <w:p>
+      <w:pPr>
+        <w:rPr>
+          <w:color w:val="548DD4" w:themeColor="text2" w:themeTint="99"/>
+        </w:rPr>
+      </w:pPr>
+      <w:r>
+        <w:t xml:space="preserve">      </w:t>
+      </w:r>
+      <w:r>
+        <w:rPr>
+          <w:b/>
+          <w:bCs/>
+          <w:u w:val="single"/>
+        </w:rPr>
+        <w:t>Ans</w:t>
+      </w:r>
+      <w:r>
+        <w:rPr>
+          <w:b/>
+          <w:bCs/>
+        </w:rPr>
+        <w:t>:</w:t>
+      </w:r>
+      <w:r>
+        <w:t xml:space="preserve"> </w:t>
+      </w:r>
+      <w:r>
+        <w:rPr>
+          <w:color w:val="548DD4" w:themeColor="text2" w:themeTint="99"/>
+        </w:rPr>
+        <w:t>As per our observation top three variables</w:t>
+      </w:r>
+      <w:r>
+        <w:rPr>
+          <w:color w:val="548DD4" w:themeColor="text2" w:themeTint="99"/>
+        </w:rPr>
+        <w:t xml:space="preserve"> in our model</w:t>
+      </w:r>
+      <w:r>
+        <w:rPr>
+          <w:color w:val="548DD4" w:themeColor="text2" w:themeTint="99"/>
+        </w:rPr>
+        <w:t xml:space="preserve"> are:</w:t>
+      </w:r>
+    </w:p>
+    <w:p>
+      <w:pPr>
+        <w:numPr>
+          <w:ilvl w:val="2"/>
+          <w:numId w:val="1"/>
+        </w:numPr>
+        <w:rPr>
+          <w:color w:val="548DD4" w:themeColor="text2" w:themeTint="99"/>
+        </w:rPr>
+      </w:pPr>
+      <w:r>
+        <w:rPr>
+          <w:color w:val="548DD4" w:themeColor="text2" w:themeTint="99"/>
+        </w:rPr>
+        <w:t>Time Spent on Website</w:t>
+      </w:r>
+    </w:p>
+    <w:p>
+      <w:pPr>
+        <w:numPr>
+          <w:ilvl w:val="2"/>
+          <w:numId w:val="1"/>
+        </w:numPr>
+        <w:rPr>
+          <w:color w:val="548DD4" w:themeColor="text2" w:themeTint="99"/>
+        </w:rPr>
+      </w:pPr>
+      <w:r>
+        <w:rPr>
+          <w:color w:val="548DD4" w:themeColor="text2" w:themeTint="99"/>
+        </w:rPr>
+        <w:t>Working Professional</w:t>
+      </w:r>
+    </w:p>
+    <w:p>
+      <w:pPr>
+        <w:numPr>
+          <w:ilvl w:val="2"/>
+          <w:numId w:val="1"/>
+        </w:numPr>
+        <w:rPr>
+          <w:color w:val="548DD4" w:themeColor="text2" w:themeTint="99"/>
+        </w:rPr>
+      </w:pPr>
+      <w:r>
+        <w:rPr>
+          <w:color w:val="548DD4" w:themeColor="text2" w:themeTint="99"/>
+        </w:rPr>
+        <w:t>Olark Chat</w:t>
+      </w:r>
+      <w:r>
+        <w:rPr>
+          <w:color w:val="548DD4" w:themeColor="text2" w:themeTint="99"/>
+        </w:rPr>
+        <w:t xml:space="preserve"> (Lead Score)</w:t>
+      </w:r>
+    </w:p>
+    <w:p>
+      <w:pPr>
+        <w:pStyle w:val="ListParagraph"/>
+      </w:pPr>
+    </w:p>
     <w:p>
       <w:pPr>
         <w:numPr>
@@ -10,12 +216,137 @@
         </w:numPr>
       </w:pPr>
       <w:r>
-        <w:t>Which are the top three variables in your model which contribute most towards the probability of a lead getting converted?</w:t>
-      </w:r>
-      <w:r>
-        <w:br/>
-      </w:r>
-    </w:p>
+        <w:t xml:space="preserve">What are the top 3 categorical/dummy variables in the model which should be focused the most on </w:t>
+      </w:r>
+      <w:r>
+        <w:t>to</w:t>
+      </w:r>
+      <w:r>
+        <w:t xml:space="preserve"> increase the probability of lead conversion?</w:t>
+      </w:r>
+    </w:p>
+    <w:p>
+      <w:pPr>
+        <w:ind w:left="720"/>
+      </w:pPr>
+    </w:p>
+    <w:p>
+      <w:pPr>
+        <w:ind w:left="360"/>
+        <w:rPr>
+          <w:color w:val="548DD4" w:themeColor="text2" w:themeTint="99"/>
+        </w:rPr>
+      </w:pPr>
+      <w:r>
+        <w:rPr>
+          <w:b/>
+          <w:bCs/>
+          <w:u w:val="single"/>
+        </w:rPr>
+        <w:t>Ans</w:t>
+      </w:r>
+      <w:r>
+        <w:rPr>
+          <w:b/>
+          <w:bCs/>
+        </w:rPr>
+        <w:t>:</w:t>
+      </w:r>
+      <w:r>
+        <w:t xml:space="preserve"> </w:t>
+      </w:r>
+      <w:r>
+        <w:rPr>
+          <w:color w:val="548DD4" w:themeColor="text2" w:themeTint="99"/>
+        </w:rPr>
+        <w:t>As per our observation top 3 categorical/dummy variables in our model are:</w:t>
+      </w:r>
+    </w:p>
+    <w:p>
+      <w:pPr>
+        <w:pStyle w:val="ListParagraph"/>
+        <w:numPr>
+          <w:ilvl w:val="2"/>
+          <w:numId w:val="1"/>
+        </w:numPr>
+        <w:rPr>
+          <w:color w:val="548DD4" w:themeColor="text2" w:themeTint="99"/>
+        </w:rPr>
+      </w:pPr>
+      <w:r>
+        <w:rPr>
+          <w:color w:val="548DD4" w:themeColor="text2" w:themeTint="99"/>
+        </w:rPr>
+        <w:t>Olark Chat (Lead Score)</w:t>
+      </w:r>
+    </w:p>
+    <w:p>
+      <w:pPr>
+        <w:pStyle w:val="ListParagraph"/>
+        <w:numPr>
+          <w:ilvl w:val="2"/>
+          <w:numId w:val="1"/>
+        </w:numPr>
+        <w:rPr>
+          <w:color w:val="548DD4" w:themeColor="text2" w:themeTint="99"/>
+        </w:rPr>
+      </w:pPr>
+      <w:r>
+        <w:rPr>
+          <w:color w:val="548DD4" w:themeColor="text2" w:themeTint="99"/>
+        </w:rPr>
+        <w:t>Lead Add Form (</w:t>
+      </w:r>
+      <w:r>
+        <w:rPr>
+          <w:color w:val="548DD4" w:themeColor="text2" w:themeTint="99"/>
+        </w:rPr>
+        <w:t>Lead Origin</w:t>
+      </w:r>
+      <w:r>
+        <w:rPr>
+          <w:color w:val="548DD4" w:themeColor="text2" w:themeTint="99"/>
+        </w:rPr>
+        <w:t>)</w:t>
+      </w:r>
+    </w:p>
+    <w:p>
+      <w:pPr>
+        <w:pStyle w:val="ListParagraph"/>
+        <w:numPr>
+          <w:ilvl w:val="2"/>
+          <w:numId w:val="1"/>
+        </w:numPr>
+        <w:rPr>
+          <w:color w:val="548DD4" w:themeColor="text2" w:themeTint="99"/>
+        </w:rPr>
+      </w:pPr>
+      <w:r>
+        <w:rPr>
+          <w:color w:val="548DD4" w:themeColor="text2" w:themeTint="99"/>
+        </w:rPr>
+        <w:t xml:space="preserve">Working </w:t>
+      </w:r>
+      <w:r>
+        <w:rPr>
+          <w:color w:val="548DD4" w:themeColor="text2" w:themeTint="99"/>
+        </w:rPr>
+        <w:t>Professional (</w:t>
+      </w:r>
+      <w:r>
+        <w:rPr>
+          <w:color w:val="548DD4" w:themeColor="text2" w:themeTint="99"/>
+        </w:rPr>
+        <w:t>What is your current occupation</w:t>
+      </w:r>
+      <w:r>
+        <w:rPr>
+          <w:color w:val="548DD4" w:themeColor="text2" w:themeTint="99"/>
+        </w:rPr>
+        <w:t>)</w:t>
+      </w:r>
+    </w:p>
+    <w:p/>
     <w:p>
       <w:pPr>
         <w:numPr>
@@ -24,10 +355,72 @@
         </w:numPr>
       </w:pPr>
       <w:r>
-        <w:t>What are the top 3 categorical/dummy variables in the model which should be focused the most on in order to increase the probability of lead conversion?</w:t>
-      </w:r>
-    </w:p>
-    <w:p/>
+        <w:t>X Education has a period of 2 months every year during which they hire some interns. The sales team</w:t>
+      </w:r>
+      <w:r>
+        <w:t xml:space="preserve"> has</w:t>
+      </w:r>
+      <w:r>
+        <w:t xml:space="preserve"> around 10 interns allotted to them. </w:t>
+      </w:r>
+      <w:r>
+        <w:t>So,</w:t>
+      </w:r>
+      <w:r>
+        <w:t xml:space="preserve"> during this phase, they wish to make the lead conversion more aggressive. </w:t>
+      </w:r>
+      <w:r>
+        <w:t>So,</w:t>
+      </w:r>
+      <w:r>
+        <w:t xml:space="preserve"> they want almost </w:t>
+      </w:r>
+      <w:r>
+        <w:t>all</w:t>
+      </w:r>
+      <w:r>
+        <w:t xml:space="preserve"> the potential leads (</w:t>
+      </w:r>
+      <w:r>
+        <w:t>i.e.,</w:t>
+      </w:r>
+      <w:r>
+        <w:t xml:space="preserve"> the customers who have been predicted as 1 by the model) to be converted and hence, want to make phone calls to as much of such people as possible. Suggest a good strategy they should employ at this stage.</w:t>
+      </w:r>
+    </w:p>
+    <w:p>
+      <w:pPr>
+        <w:ind w:left="720"/>
+      </w:pPr>
+    </w:p>
+    <w:p>
+      <w:pPr>
+        <w:ind w:left="360"/>
+      </w:pPr>
+      <w:r>
+        <w:rPr>
+          <w:b/>
+          <w:bCs/>
+          <w:u w:val="single"/>
+        </w:rPr>
+        <w:t>Ans</w:t>
+      </w:r>
+      <w:r>
+        <w:t xml:space="preserve">: </w:t>
+      </w:r>
+      <w:r>
+        <w:rPr>
+          <w:color w:val="548DD4" w:themeColor="text2" w:themeTint="99"/>
+        </w:rPr>
+        <w:t>Interns should focus on Leads who have spent most time on website, have filled   Lead Add form and the source is Olark Chat. Interns could focus on working professionals as they are more likely to get converted. We could skip people who are already converted to Lead or lead whose emails are bounced.</w:t>
+      </w:r>
+      <w:r>
+        <w:rPr>
+          <w:color w:val="548DD4" w:themeColor="text2" w:themeTint="99"/>
+        </w:rPr>
+        <w:br/>
+      </w:r>
+    </w:p>
     <w:p>
       <w:pPr>
         <w:numPr>
@@ -36,61 +429,121 @@
         </w:numPr>
       </w:pPr>
       <w:r>
-        <w:t>X Education has a period of 2 months every year during which they hire some interns. The sales team</w:t>
-      </w:r>
-      <w:proofErr w:type="gramStart"/>
-      <w:r>
-        <w:t>, in particular, has</w:t>
-      </w:r>
-      <w:proofErr w:type="gramEnd"/>
-      <w:r>
-        <w:t xml:space="preserve"> around 10 interns allotted to them. </w:t>
-      </w:r>
-      <w:proofErr w:type="gramStart"/>
-      <w:r>
-        <w:t>So</w:t>
-      </w:r>
-      <w:proofErr w:type="gramEnd"/>
-      <w:r>
-        <w:t xml:space="preserve"> during this phase, they wish to make the lead conversion more aggressive. </w:t>
-      </w:r>
-      <w:proofErr w:type="gramStart"/>
-      <w:r>
-        <w:t>So</w:t>
-      </w:r>
-      <w:proofErr w:type="gramEnd"/>
-      <w:r>
-        <w:t xml:space="preserve"> they want almost all of the potential leads (i.e. the customers who have been predicted as 1 by the model) to be converted and hence, want to make phone calls to as much of such people as possible. Suggest a good strategy they should employ at this stage.</w:t>
-      </w:r>
-      <w:r>
-        <w:br/>
-      </w:r>
-    </w:p>
-    <w:p>
-      <w:pPr>
+        <w:t xml:space="preserve">Similarly, at times, the company reaches its target for a quarter before the deadline. During this time, the company wants the sales team to focus on some new work as well. </w:t>
+      </w:r>
+      <w:r>
+        <w:t>So,</w:t>
+      </w:r>
+      <w:r>
+        <w:t xml:space="preserve"> during this time, the company’s aim is to not make phone calls unless it’s extremely necessary, </w:t>
+      </w:r>
+      <w:r>
+        <w:t>i.e.,</w:t>
+      </w:r>
+      <w:r>
+        <w:t xml:space="preserve"> they want to minimi</w:t>
+      </w:r>
+      <w:r>
+        <w:t>z</w:t>
+      </w:r>
+      <w:r>
+        <w:t>e the rate of useless phone calls. Suggest a strategy they should employ at this stage.</w:t>
+      </w:r>
+    </w:p>
+    <w:p>
+      <w:pPr>
+        <w:ind w:left="720"/>
+      </w:pPr>
+    </w:p>
+    <w:p>
+      <w:pPr>
+        <w:ind w:left="360"/>
+        <w:rPr>
+          <w:color w:val="548DD4" w:themeColor="text2" w:themeTint="99"/>
+        </w:rPr>
+      </w:pPr>
+      <w:r>
+        <w:rPr>
+          <w:b/>
+          <w:bCs/>
+          <w:u w:val="single"/>
+        </w:rPr>
+        <w:t>Ans</w:t>
+      </w:r>
+      <w:r>
+        <w:rPr>
+          <w:b/>
+          <w:bCs/>
+        </w:rPr>
+        <w:t>:</w:t>
+      </w:r>
+      <w:r>
+        <w:rPr>
+          <w:b/>
+          <w:bCs/>
+        </w:rPr>
+        <w:t xml:space="preserve"> </w:t>
+      </w:r>
+      <w:r>
+        <w:rPr>
+          <w:color w:val="548DD4" w:themeColor="text2" w:themeTint="99"/>
+        </w:rPr>
+        <w:t>X-Education could include following:</w:t>
+      </w:r>
+    </w:p>
+    <w:p>
+      <w:pPr>
+        <w:pStyle w:val="ListParagraph"/>
         <w:numPr>
-          <w:ilvl w:val="0"/>
+          <w:ilvl w:val="2"/>
           <w:numId w:val="1"/>
         </w:numPr>
-      </w:pPr>
-      <w:r>
-        <w:t xml:space="preserve">Similarly, at times, the company reaches its target for a quarter before the deadline. During this time, the company wants the sales team to focus on some new work as well. </w:t>
-      </w:r>
-      <w:proofErr w:type="gramStart"/>
-      <w:r>
-        <w:t>So</w:t>
-      </w:r>
-      <w:proofErr w:type="gramEnd"/>
-      <w:r>
-        <w:t xml:space="preserve"> during this time, the company’s aim is to not make phone calls unless it’s extremely necessary, i.e. they want to minimi</w:t>
-      </w:r>
-      <w:r>
-        <w:t>z</w:t>
-      </w:r>
-      <w:bookmarkStart w:id="0" w:name="_GoBack"/>
-      <w:bookmarkEnd w:id="0"/>
-      <w:r>
-        <w:t>e the rate of useless phone calls. Suggest a strategy they should employ at this stage.</w:t>
+        <w:rPr>
+          <w:color w:val="548DD4" w:themeColor="text2" w:themeTint="99"/>
+        </w:rPr>
+      </w:pPr>
+      <w:r>
+        <w:rPr>
+          <w:color w:val="548DD4" w:themeColor="text2" w:themeTint="99"/>
+        </w:rPr>
+        <w:t>Chatbot, that could resolve FAQs.</w:t>
+      </w:r>
+    </w:p>
+    <w:p>
+      <w:pPr>
+        <w:pStyle w:val="ListParagraph"/>
+        <w:numPr>
+          <w:ilvl w:val="2"/>
+          <w:numId w:val="1"/>
+        </w:numPr>
+        <w:rPr>
+          <w:color w:val="548DD4" w:themeColor="text2" w:themeTint="99"/>
+        </w:rPr>
+      </w:pPr>
+      <w:r>
+        <w:rPr>
+          <w:color w:val="548DD4" w:themeColor="text2" w:themeTint="99"/>
+        </w:rPr>
+        <w:t>Responsive Web Design so that most of the info are present at hand.</w:t>
+      </w:r>
+    </w:p>
+    <w:p>
+      <w:pPr>
+        <w:pStyle w:val="ListParagraph"/>
+        <w:numPr>
+          <w:ilvl w:val="2"/>
+          <w:numId w:val="1"/>
+        </w:numPr>
+        <w:rPr>
+          <w:color w:val="548DD4" w:themeColor="text2" w:themeTint="99"/>
+        </w:rPr>
+      </w:pPr>
+      <w:r>
+        <w:rPr>
+          <w:color w:val="548DD4" w:themeColor="text2" w:themeTint="99"/>
+        </w:rPr>
+        <w:lastRenderedPageBreak/>
+        <w:t>Automatic email response.</w:t>
       </w:r>
     </w:p>
     <w:sectPr>
@@ -104,8 +557,246 @@
 </file>
 
 <file path=word/numbering.xml><?xml version="1.0" encoding="utf-8"?>
-<w:numbering xmlns:wpc="http://schemas.microsoft.com/office/word/2010/wordprocessingCanvas" xmlns:cx="http://schemas.microsoft.com/office/drawing/2014/chartex" xmlns:cx1="http://schemas.microsoft.com/office/drawing/2015/9/8/chartex" xmlns:cx2="http://schemas.microsoft.com/office/drawing/2015/10/21/chartex" xmlns:cx3="http://schemas.microsoft.com/office/drawing/2016/5/9/chartex" xmlns:cx4="http://schemas.microsoft.com/office/drawing/2016/5/10/chartex" xmlns:cx5="http://schemas.microsoft.com/office/drawing/2016/5/11/chartex" xmlns:cx6="http://schemas.microsoft.com/office/drawing/2016/5/12/chartex" xmlns:cx7="http://schemas.microsoft.com/office/drawing/2016/5/13/chartex" xmlns:cx8="http://schemas.microsoft.com/office/drawing/2016/5/14/chartex" xmlns:mc="http://schemas.openxmlformats.org/markup-compatibility/2006" xmlns:aink="http://schemas.microsoft.com/office/drawing/2016/ink" xmlns:am3d="http://schemas.microsoft.com/office/drawing/2017/model3d" xmlns:o="urn:schemas-microsoft-com:office:office" xmlns:r="http://schemas.openxmlformats.org/officeDocument/2006/relationships" xmlns:m="http://schemas.openxmlformats.org/officeDocument/2006/math" xmlns:v="urn:schemas-microsoft-com:vml" xmlns:wp14="http://schemas.microsoft.com/office/word/2010/wordprocessingDrawing" xmlns:wp="http://schemas.openxmlformats.org/drawingml/2006/wordprocessingDrawing" xmlns:w10="urn:schemas-microsoft-com:office:word" xmlns:w="http://schemas.openxmlformats.org/wordprocessingml/2006/main" xmlns:w14="http://schemas.microsoft.com/office/word/2010/wordml" xmlns:w15="http://schemas.microsoft.com/office/word/2012/wordml" xmlns:w16cid="http://schemas.microsoft.com/office/word/2016/wordml/cid" xmlns:w16se="http://schemas.microsoft.com/office/word/2015/wordml/symex" xmlns:wpg="http://schemas.microsoft.com/office/word/2010/wordprocessingGroup" xmlns:wpi="http://schemas.microsoft.com/office/word/2010/wordprocessingInk" xmlns:wne="http://schemas.microsoft.com/office/word/2006/wordml" xmlns:wps="http://schemas.microsoft.com/office/word/2010/wordprocessingShape" mc:Ignorable="w14 w15 w16se w16cid wp14">
+<w:numbering xmlns:wpc="http://schemas.microsoft.com/office/word/2010/wordprocessingCanvas" xmlns:cx="http://schemas.microsoft.com/office/drawing/2014/chartex" xmlns:cx1="http://schemas.microsoft.com/office/drawing/2015/9/8/chartex" xmlns:cx2="http://schemas.microsoft.com/office/drawing/2015/10/21/chartex" xmlns:cx3="http://schemas.microsoft.com/office/drawing/2016/5/9/chartex" xmlns:cx4="http://schemas.microsoft.com/office/drawing/2016/5/10/chartex" xmlns:cx5="http://schemas.microsoft.com/office/drawing/2016/5/11/chartex" xmlns:cx6="http://schemas.microsoft.com/office/drawing/2016/5/12/chartex" xmlns:cx7="http://schemas.microsoft.com/office/drawing/2016/5/13/chartex" xmlns:cx8="http://schemas.microsoft.com/office/drawing/2016/5/14/chartex" xmlns:mc="http://schemas.openxmlformats.org/markup-compatibility/2006" xmlns:aink="http://schemas.microsoft.com/office/drawing/2016/ink" xmlns:am3d="http://schemas.microsoft.com/office/drawing/2017/model3d" xmlns:o="urn:schemas-microsoft-com:office:office" xmlns:oel="http://schemas.microsoft.com/office/2019/extlst" xmlns:r="http://schemas.openxmlformats.org/officeDocument/2006/relationships" xmlns:m="http://schemas.openxmlformats.org/officeDocument/2006/math" xmlns:v="urn:schemas-microsoft-com:vml" xmlns:wp14="http://schemas.microsoft.com/office/word/2010/wordprocessingDrawing" xmlns:wp="http://schemas.openxmlformats.org/drawingml/2006/wordprocessingDrawing" xmlns:w10="urn:schemas-microsoft-com:office:word" xmlns:w="http://schemas.openxmlformats.org/wordprocessingml/2006/main" xmlns:w14="http://schemas.microsoft.com/office/word/2010/wordml" xmlns:w15="http://schemas.microsoft.com/office/word/2012/wordml" xmlns:w16cex="http://schemas.microsoft.com/office/word/2018/wordml/cex" xmlns:w16cid="http://schemas.microsoft.com/office/word/2016/wordml/cid" xmlns:w16="http://schemas.microsoft.com/office/word/2018/wordml" xmlns:w16sdtdh="http://schemas.microsoft.com/office/word/2020/wordml/sdtdatahash" xmlns:w16se="http://schemas.microsoft.com/office/word/2015/wordml/symex" xmlns:wpg="http://schemas.microsoft.com/office/word/2010/wordprocessingGroup" xmlns:wpi="http://schemas.microsoft.com/office/word/2010/wordprocessingInk" xmlns:wne="http://schemas.microsoft.com/office/word/2006/wordml" xmlns:wps="http://schemas.microsoft.com/office/word/2010/wordprocessingShape" mc:Ignorable="w14 w15 w16se w16cid w16 w16cex w16sdtdh wp14">
   <w:abstractNum w:abstractNumId="0" w15:restartNumberingAfterBreak="0">
+    <w:nsid w:val="275F1067"/>
+    <w:multiLevelType w:val="hybridMultilevel"/>
+    <w:tmpl w:val="FBDAA124"/>
+    <w:lvl w:ilvl="0" w:tplc="4009000F">
+      <w:start w:val="1"/>
+      <w:numFmt w:val="decimal"/>
+      <w:lvlText w:val="%1."/>
+      <w:lvlJc w:val="left"/>
+      <w:pPr>
+        <w:ind w:left="720" w:hanging="360"/>
+      </w:pPr>
+      <w:rPr>
+        <w:rFonts w:hint="default"/>
+      </w:rPr>
+    </w:lvl>
+    <w:lvl w:ilvl="1" w:tplc="40090019" w:tentative="1">
+      <w:start w:val="1"/>
+      <w:numFmt w:val="lowerLetter"/>
+      <w:lvlText w:val="%2."/>
+      <w:lvlJc w:val="left"/>
+      <w:pPr>
+        <w:ind w:left="1440" w:hanging="360"/>
+      </w:pPr>
+    </w:lvl>
+    <w:lvl w:ilvl="2" w:tplc="4009001B" w:tentative="1">
+      <w:start w:val="1"/>
+      <w:numFmt w:val="lowerRoman"/>
+      <w:lvlText w:val="%3."/>
+      <w:lvlJc w:val="right"/>
+      <w:pPr>
+        <w:ind w:left="2160" w:hanging="180"/>
+      </w:pPr>
+    </w:lvl>
+    <w:lvl w:ilvl="3" w:tplc="4009000F" w:tentative="1">
+      <w:start w:val="1"/>
+      <w:numFmt w:val="decimal"/>
+      <w:lvlText w:val="%4."/>
+      <w:lvlJc w:val="left"/>
+      <w:pPr>
+        <w:ind w:left="2880" w:hanging="360"/>
+      </w:pPr>
+    </w:lvl>
+    <w:lvl w:ilvl="4" w:tplc="40090019" w:tentative="1">
+      <w:start w:val="1"/>
+      <w:numFmt w:val="lowerLetter"/>
+      <w:lvlText w:val="%5."/>
+      <w:lvlJc w:val="left"/>
+      <w:pPr>
+        <w:ind w:left="3600" w:hanging="360"/>
+      </w:pPr>
+    </w:lvl>
+    <w:lvl w:ilvl="5" w:tplc="4009001B" w:tentative="1">
+      <w:start w:val="1"/>
+      <w:numFmt w:val="lowerRoman"/>
+      <w:lvlText w:val="%6."/>
+      <w:lvlJc w:val="right"/>
+      <w:pPr>
+        <w:ind w:left="4320" w:hanging="180"/>
+      </w:pPr>
+    </w:lvl>
+    <w:lvl w:ilvl="6" w:tplc="4009000F" w:tentative="1">
+      <w:start w:val="1"/>
+      <w:numFmt w:val="decimal"/>
+      <w:lvlText w:val="%7."/>
+      <w:lvlJc w:val="left"/>
+      <w:pPr>
+        <w:ind w:left="5040" w:hanging="360"/>
+      </w:pPr>
+    </w:lvl>
+    <w:lvl w:ilvl="7" w:tplc="40090019" w:tentative="1">
+      <w:start w:val="1"/>
+      <w:numFmt w:val="lowerLetter"/>
+      <w:lvlText w:val="%8."/>
+      <w:lvlJc w:val="left"/>
+      <w:pPr>
+        <w:ind w:left="5760" w:hanging="360"/>
+      </w:pPr>
+    </w:lvl>
+    <w:lvl w:ilvl="8" w:tplc="4009001B" w:tentative="1">
+      <w:start w:val="1"/>
+      <w:numFmt w:val="lowerRoman"/>
+      <w:lvlText w:val="%9."/>
+      <w:lvlJc w:val="right"/>
+      <w:pPr>
+        <w:ind w:left="6480" w:hanging="180"/>
+      </w:pPr>
+    </w:lvl>
+  </w:abstractNum>
+  <w:abstractNum w:abstractNumId="1" w15:restartNumberingAfterBreak="0">
+    <w:nsid w:val="53860029"/>
+    <w:multiLevelType w:val="multilevel"/>
+    <w:tmpl w:val="B18AAB2E"/>
+    <w:lvl w:ilvl="0">
+      <w:start w:val="1"/>
+      <w:numFmt w:val="bullet"/>
+      <w:lvlText w:val=""/>
+      <w:lvlJc w:val="left"/>
+      <w:pPr>
+        <w:tabs>
+          <w:tab w:val="num" w:pos="720"/>
+        </w:tabs>
+        <w:ind w:left="720" w:hanging="360"/>
+      </w:pPr>
+      <w:rPr>
+        <w:rFonts w:ascii="Symbol" w:hAnsi="Symbol" w:hint="default"/>
+        <w:sz w:val="20"/>
+      </w:rPr>
+    </w:lvl>
+    <w:lvl w:ilvl="1" w:tentative="1">
+      <w:start w:val="1"/>
+      <w:numFmt w:val="bullet"/>
+      <w:lvlText w:val=""/>
+      <w:lvlJc w:val="left"/>
+      <w:pPr>
+        <w:tabs>
+          <w:tab w:val="num" w:pos="1440"/>
+        </w:tabs>
+        <w:ind w:left="1440" w:hanging="360"/>
+      </w:pPr>
+      <w:rPr>
+        <w:rFonts w:ascii="Symbol" w:hAnsi="Symbol" w:hint="default"/>
+        <w:sz w:val="20"/>
+      </w:rPr>
+    </w:lvl>
+    <w:lvl w:ilvl="2" w:tentative="1">
+      <w:start w:val="1"/>
+      <w:numFmt w:val="bullet"/>
+      <w:lvlText w:val=""/>
+      <w:lvlJc w:val="left"/>
+      <w:pPr>
+        <w:tabs>
+          <w:tab w:val="num" w:pos="2160"/>
+        </w:tabs>
+        <w:ind w:left="2160" w:hanging="360"/>
+      </w:pPr>
+      <w:rPr>
+        <w:rFonts w:ascii="Symbol" w:hAnsi="Symbol" w:hint="default"/>
+        <w:sz w:val="20"/>
+      </w:rPr>
+    </w:lvl>
+    <w:lvl w:ilvl="3" w:tentative="1">
+      <w:start w:val="1"/>
+      <w:numFmt w:val="bullet"/>
+      <w:lvlText w:val=""/>
+      <w:lvlJc w:val="left"/>
+      <w:pPr>
+        <w:tabs>
+          <w:tab w:val="num" w:pos="2880"/>
+        </w:tabs>
+        <w:ind w:left="2880" w:hanging="360"/>
+      </w:pPr>
+      <w:rPr>
+        <w:rFonts w:ascii="Symbol" w:hAnsi="Symbol" w:hint="default"/>
+        <w:sz w:val="20"/>
+      </w:rPr>
+    </w:lvl>
+    <w:lvl w:ilvl="4" w:tentative="1">
+      <w:start w:val="1"/>
+      <w:numFmt w:val="bullet"/>
+      <w:lvlText w:val=""/>
+      <w:lvlJc w:val="left"/>
+      <w:pPr>
+        <w:tabs>
+          <w:tab w:val="num" w:pos="3600"/>
+        </w:tabs>
+        <w:ind w:left="3600" w:hanging="360"/>
+      </w:pPr>
+      <w:rPr>
+        <w:rFonts w:ascii="Symbol" w:hAnsi="Symbol" w:hint="default"/>
+        <w:sz w:val="20"/>
+      </w:rPr>
+    </w:lvl>
+    <w:lvl w:ilvl="5" w:tentative="1">
+      <w:start w:val="1"/>
+      <w:numFmt w:val="bullet"/>
+      <w:lvlText w:val=""/>
+      <w:lvlJc w:val="left"/>
+      <w:pPr>
+        <w:tabs>
+          <w:tab w:val="num" w:pos="4320"/>
+        </w:tabs>
+        <w:ind w:left="4320" w:hanging="360"/>
+      </w:pPr>
+      <w:rPr>
+        <w:rFonts w:ascii="Symbol" w:hAnsi="Symbol" w:hint="default"/>
+        <w:sz w:val="20"/>
+      </w:rPr>
+    </w:lvl>
+    <w:lvl w:ilvl="6" w:tentative="1">
+      <w:start w:val="1"/>
+      <w:numFmt w:val="bullet"/>
+      <w:lvlText w:val=""/>
+      <w:lvlJc w:val="left"/>
+      <w:pPr>
+        <w:tabs>
+          <w:tab w:val="num" w:pos="5040"/>
+        </w:tabs>
+        <w:ind w:left="5040" w:hanging="360"/>
+      </w:pPr>
+      <w:rPr>
+        <w:rFonts w:ascii="Symbol" w:hAnsi="Symbol" w:hint="default"/>
+        <w:sz w:val="20"/>
+      </w:rPr>
+    </w:lvl>
+    <w:lvl w:ilvl="7" w:tentative="1">
+      <w:start w:val="1"/>
+      <w:numFmt w:val="bullet"/>
+      <w:lvlText w:val=""/>
+      <w:lvlJc w:val="left"/>
+      <w:pPr>
+        <w:tabs>
+          <w:tab w:val="num" w:pos="5760"/>
+        </w:tabs>
+        <w:ind w:left="5760" w:hanging="360"/>
+      </w:pPr>
+      <w:rPr>
+        <w:rFonts w:ascii="Symbol" w:hAnsi="Symbol" w:hint="default"/>
+        <w:sz w:val="20"/>
+      </w:rPr>
+    </w:lvl>
+    <w:lvl w:ilvl="8" w:tentative="1">
+      <w:start w:val="1"/>
+      <w:numFmt w:val="bullet"/>
+      <w:lvlText w:val=""/>
+      <w:lvlJc w:val="left"/>
+      <w:pPr>
+        <w:tabs>
+          <w:tab w:val="num" w:pos="6480"/>
+        </w:tabs>
+        <w:ind w:left="6480" w:hanging="360"/>
+      </w:pPr>
+      <w:rPr>
+        <w:rFonts w:ascii="Symbol" w:hAnsi="Symbol" w:hint="default"/>
+        <w:sz w:val="20"/>
+      </w:rPr>
+    </w:lvl>
+  </w:abstractNum>
+  <w:abstractNum w:abstractNumId="2" w15:restartNumberingAfterBreak="0">
     <w:nsid w:val="7BF37681"/>
     <w:multiLevelType w:val="multilevel"/>
     <w:tmpl w:val="EB7A45C0"/>
@@ -218,14 +909,20 @@
       </w:rPr>
     </w:lvl>
   </w:abstractNum>
-  <w:num w:numId="1">
+  <w:num w:numId="1" w16cid:durableId="1926839394">
+    <w:abstractNumId w:val="2"/>
+  </w:num>
+  <w:num w:numId="2" w16cid:durableId="1113789560">
     <w:abstractNumId w:val="0"/>
+  </w:num>
+  <w:num w:numId="3" w16cid:durableId="1552889032">
+    <w:abstractNumId w:val="1"/>
   </w:num>
 </w:numbering>
 </file>
 
 <file path=word/styles.xml><?xml version="1.0" encoding="utf-8"?>
-<w:styles xmlns:mc="http://schemas.openxmlformats.org/markup-compatibility/2006" xmlns:r="http://schemas.openxmlformats.org/officeDocument/2006/relationships" xmlns:w="http://schemas.openxmlformats.org/wordprocessingml/2006/main" xmlns:w14="http://schemas.microsoft.com/office/word/2010/wordml" xmlns:w15="http://schemas.microsoft.com/office/word/2012/wordml" xmlns:w16cid="http://schemas.microsoft.com/office/word/2016/wordml/cid" xmlns:w16se="http://schemas.microsoft.com/office/word/2015/wordml/symex" mc:Ignorable="w14 w15 w16se w16cid">
+<w:styles xmlns:mc="http://schemas.openxmlformats.org/markup-compatibility/2006" xmlns:r="http://schemas.openxmlformats.org/officeDocument/2006/relationships" xmlns:w="http://schemas.openxmlformats.org/wordprocessingml/2006/main" xmlns:w14="http://schemas.microsoft.com/office/word/2010/wordml" xmlns:w15="http://schemas.microsoft.com/office/word/2012/wordml" xmlns:w16cex="http://schemas.microsoft.com/office/word/2018/wordml/cex" xmlns:w16cid="http://schemas.microsoft.com/office/word/2016/wordml/cid" xmlns:w16="http://schemas.microsoft.com/office/word/2018/wordml" xmlns:w16sdtdh="http://schemas.microsoft.com/office/word/2020/wordml/sdtdatahash" xmlns:w16se="http://schemas.microsoft.com/office/word/2015/wordml/symex" mc:Ignorable="w14 w15 w16se w16cid w16 w16cex w16sdtdh">
   <w:docDefaults>
     <w:rPrDefault>
       <w:rPr>
@@ -241,7 +938,7 @@
       </w:pPr>
     </w:pPrDefault>
   </w:docDefaults>
-  <w:latentStyles w:defLockedState="0" w:defUIPriority="99" w:defSemiHidden="0" w:defUnhideWhenUsed="0" w:defQFormat="0" w:count="375">
+  <w:latentStyles w:defLockedState="0" w:defUIPriority="99" w:defSemiHidden="0" w:defUnhideWhenUsed="0" w:defQFormat="0" w:count="376">
     <w:lsdException w:name="Normal" w:uiPriority="0" w:qFormat="1"/>
     <w:lsdException w:name="heading 1" w:uiPriority="9" w:qFormat="1"/>
     <w:lsdException w:name="heading 2" w:semiHidden="1" w:uiPriority="9" w:unhideWhenUsed="1" w:qFormat="1"/>
@@ -347,7 +1044,6 @@
     <w:lsdException w:name="HTML Sample" w:semiHidden="1" w:unhideWhenUsed="1"/>
     <w:lsdException w:name="HTML Typewriter" w:semiHidden="1" w:unhideWhenUsed="1"/>
     <w:lsdException w:name="HTML Variable" w:semiHidden="1" w:unhideWhenUsed="1"/>
-    <w:lsdException w:name="Normal Table" w:semiHidden="1" w:unhideWhenUsed="1"/>
     <w:lsdException w:name="annotation subject" w:semiHidden="1" w:unhideWhenUsed="1"/>
     <w:lsdException w:name="No List" w:semiHidden="1" w:unhideWhenUsed="1"/>
     <w:lsdException w:name="Outline List 1" w:semiHidden="1" w:unhideWhenUsed="1"/>
@@ -394,10 +1090,8 @@
     <w:lsdException w:name="Table Subtle 2" w:semiHidden="1" w:unhideWhenUsed="1"/>
     <w:lsdException w:name="Table Web 1" w:semiHidden="1" w:unhideWhenUsed="1"/>
     <w:lsdException w:name="Table Web 2" w:semiHidden="1" w:unhideWhenUsed="1"/>
-    <w:lsdException w:name="Table Web 3" w:semiHidden="1" w:unhideWhenUsed="1"/>
     <w:lsdException w:name="Balloon Text" w:semiHidden="1" w:unhideWhenUsed="1"/>
     <w:lsdException w:name="Table Grid" w:uiPriority="39"/>
-    <w:lsdException w:name="Table Theme" w:semiHidden="1" w:unhideWhenUsed="1"/>
     <w:lsdException w:name="Placeholder Text" w:semiHidden="1"/>
     <w:lsdException w:name="No Spacing" w:uiPriority="1" w:qFormat="1"/>
     <w:lsdException w:name="Light Shading" w:uiPriority="60"/>
@@ -617,6 +1311,7 @@
     <w:lsdException w:name="Smart Hyperlink" w:semiHidden="1" w:unhideWhenUsed="1"/>
     <w:lsdException w:name="Hashtag" w:semiHidden="1" w:unhideWhenUsed="1"/>
     <w:lsdException w:name="Unresolved Mention" w:semiHidden="1" w:unhideWhenUsed="1"/>
+    <w:lsdException w:name="Smart Link" w:semiHidden="1" w:unhideWhenUsed="1"/>
   </w:latentStyles>
   <w:style w:type="paragraph" w:default="1" w:styleId="Normal">
     <w:name w:val="Normal"/>
@@ -794,6 +1489,17 @@
       <w:sz w:val="30"/>
       <w:szCs w:val="30"/>
     </w:rPr>
+  </w:style>
+  <w:style w:type="paragraph" w:styleId="ListParagraph">
+    <w:name w:val="List Paragraph"/>
+    <w:basedOn w:val="Normal"/>
+    <w:uiPriority w:val="34"/>
+    <w:qFormat/>
+    <w:rsid w:val="009E22B3"/>
+    <w:pPr>
+      <w:ind w:left="720"/>
+      <w:contextualSpacing/>
+    </w:pPr>
   </w:style>
 </w:styles>
 </file>

</xml_diff>